<commit_message>
Aug 20, 2025 - Commit 1
</commit_message>
<xml_diff>
--- a/Agentic AI.docx
+++ b/Agentic AI.docx
@@ -4,6 +4,15 @@
   <w:body>
     <w:sdt>
       <w:sdtPr>
+        <w:rPr>
+          <w:rFonts w:asciiTheme="minorHAnsi" w:eastAsiaTheme="minorHAnsi" w:hAnsiTheme="minorHAnsi" w:cstheme="minorBidi"/>
+          <w:color w:val="auto"/>
+          <w:kern w:val="2"/>
+          <w:sz w:val="24"/>
+          <w:szCs w:val="24"/>
+          <w:lang w:val="en-IN"/>
+          <w14:ligatures w14:val="standardContextual"/>
+        </w:rPr>
         <w:id w:val="-322902753"/>
         <w:docPartObj>
           <w:docPartGallery w:val="Table of Contents"/>
@@ -12,16 +21,9 @@
       </w:sdtPr>
       <w:sdtEndPr>
         <w:rPr>
-          <w:rFonts w:asciiTheme="minorHAnsi" w:eastAsiaTheme="minorHAnsi" w:hAnsiTheme="minorHAnsi" w:cstheme="minorBidi"/>
           <w:b/>
           <w:bCs/>
           <w:noProof/>
-          <w:color w:val="auto"/>
-          <w:kern w:val="2"/>
-          <w:sz w:val="24"/>
-          <w:szCs w:val="24"/>
-          <w:lang w:val="en-IN"/>
-          <w14:ligatures w14:val="standardContextual"/>
         </w:rPr>
       </w:sdtEndPr>
       <w:sdtContent>
@@ -851,11 +853,13 @@
     <w:p>
       <w:pPr>
         <w:rPr>
-          <w:lang w:val="en-US"/>
-        </w:rPr>
-      </w:pPr>
-      <w:r>
-        <w:rPr>
+          <w:color w:val="47D459" w:themeColor="accent3" w:themeTint="99"/>
+          <w:lang w:val="en-US"/>
+        </w:rPr>
+      </w:pPr>
+      <w:r>
+        <w:rPr>
+          <w:color w:val="47D459" w:themeColor="accent3" w:themeTint="99"/>
           <w:lang w:val="en-US"/>
         </w:rPr>
         <w:t>Building Graphs</w:t>
@@ -864,11 +868,13 @@
     <w:p>
       <w:pPr>
         <w:rPr>
-          <w:lang w:val="en-US"/>
-        </w:rPr>
-      </w:pPr>
-      <w:r>
-        <w:rPr>
+          <w:color w:val="47D459" w:themeColor="accent3" w:themeTint="99"/>
+          <w:lang w:val="en-US"/>
+        </w:rPr>
+      </w:pPr>
+      <w:r>
+        <w:rPr>
+          <w:color w:val="47D459" w:themeColor="accent3" w:themeTint="99"/>
           <w:lang w:val="en-US"/>
         </w:rPr>
         <w:t>State</w:t>
@@ -877,11 +883,13 @@
     <w:p>
       <w:pPr>
         <w:rPr>
-          <w:lang w:val="en-US"/>
-        </w:rPr>
-      </w:pPr>
-      <w:r>
-        <w:rPr>
+          <w:color w:val="47D459" w:themeColor="accent3" w:themeTint="99"/>
+          <w:lang w:val="en-US"/>
+        </w:rPr>
+      </w:pPr>
+      <w:r>
+        <w:rPr>
+          <w:color w:val="47D459" w:themeColor="accent3" w:themeTint="99"/>
           <w:lang w:val="en-US"/>
         </w:rPr>
         <w:t>Nodes</w:t>
@@ -890,11 +898,13 @@
     <w:p>
       <w:pPr>
         <w:rPr>
-          <w:lang w:val="en-US"/>
-        </w:rPr>
-      </w:pPr>
-      <w:r>
-        <w:rPr>
+          <w:color w:val="47D459" w:themeColor="accent3" w:themeTint="99"/>
+          <w:lang w:val="en-US"/>
+        </w:rPr>
+      </w:pPr>
+      <w:r>
+        <w:rPr>
+          <w:color w:val="47D459" w:themeColor="accent3" w:themeTint="99"/>
           <w:lang w:val="en-US"/>
         </w:rPr>
         <w:t>Edges</w:t>
@@ -903,11 +913,13 @@
     <w:p>
       <w:pPr>
         <w:rPr>
-          <w:lang w:val="en-US"/>
-        </w:rPr>
-      </w:pPr>
-      <w:r>
-        <w:rPr>
+          <w:color w:val="47D459" w:themeColor="accent3" w:themeTint="99"/>
+          <w:lang w:val="en-US"/>
+        </w:rPr>
+      </w:pPr>
+      <w:r>
+        <w:rPr>
+          <w:color w:val="47D459" w:themeColor="accent3" w:themeTint="99"/>
           <w:lang w:val="en-US"/>
         </w:rPr>
         <w:t>Conditional Edges</w:t>
@@ -916,11 +928,13 @@
     <w:p>
       <w:pPr>
         <w:rPr>
-          <w:lang w:val="en-US"/>
-        </w:rPr>
-      </w:pPr>
-      <w:r>
-        <w:rPr>
+          <w:color w:val="47D459" w:themeColor="accent3" w:themeTint="99"/>
+          <w:lang w:val="en-US"/>
+        </w:rPr>
+      </w:pPr>
+      <w:r>
+        <w:rPr>
+          <w:color w:val="47D459" w:themeColor="accent3" w:themeTint="99"/>
           <w:lang w:val="en-US"/>
         </w:rPr>
         <w:t>Looping</w:t>
@@ -929,11 +943,13 @@
     <w:p>
       <w:pPr>
         <w:rPr>
-          <w:lang w:val="en-US"/>
-        </w:rPr>
-      </w:pPr>
-      <w:r>
-        <w:rPr>
+          <w:color w:val="47D459" w:themeColor="accent3" w:themeTint="99"/>
+          <w:lang w:val="en-US"/>
+        </w:rPr>
+      </w:pPr>
+      <w:r>
+        <w:rPr>
+          <w:color w:val="47D459" w:themeColor="accent3" w:themeTint="99"/>
           <w:lang w:val="en-US"/>
         </w:rPr>
         <w:t>AI Workflows</w:t>
@@ -941,6 +957,1327 @@
     </w:p>
     <w:p>
       <w:pPr>
+        <w:rPr>
+          <w:b/>
+          <w:bCs/>
+          <w:lang w:val="en-US"/>
+        </w:rPr>
+      </w:pPr>
+      <w:r>
+        <w:rPr>
+          <w:b/>
+          <w:bCs/>
+          <w:lang w:val="en-US"/>
+        </w:rPr>
+        <w:t>LangGraph</w:t>
+      </w:r>
+    </w:p>
+    <w:p>
+      <w:pPr>
+        <w:rPr>
+          <w:lang w:val="en-US"/>
+        </w:rPr>
+      </w:pPr>
+      <w:r>
+        <w:rPr>
+          <w:b/>
+          <w:bCs/>
+          <w:lang w:val="en-US"/>
+        </w:rPr>
+        <w:t>LangGraph</w:t>
+      </w:r>
+      <w:r>
+        <w:rPr>
+          <w:b/>
+          <w:bCs/>
+          <w:lang w:val="en-US"/>
+        </w:rPr>
+        <w:t xml:space="preserve"> </w:t>
+      </w:r>
+      <w:r>
+        <w:rPr>
+          <w:lang w:val="en-US"/>
+        </w:rPr>
+        <w:t xml:space="preserve">is an orchestration framework that enables you to build </w:t>
+      </w:r>
+      <w:r>
+        <w:rPr>
+          <w:b/>
+          <w:bCs/>
+          <w:lang w:val="en-US"/>
+        </w:rPr>
+        <w:t>stateful, multi-step,</w:t>
+      </w:r>
+      <w:r>
+        <w:rPr>
+          <w:lang w:val="en-US"/>
+        </w:rPr>
+        <w:t xml:space="preserve"> and </w:t>
+      </w:r>
+      <w:r>
+        <w:rPr>
+          <w:b/>
+          <w:bCs/>
+          <w:lang w:val="en-US"/>
+        </w:rPr>
+        <w:t>event-driven</w:t>
+      </w:r>
+      <w:r>
+        <w:rPr>
+          <w:lang w:val="en-US"/>
+        </w:rPr>
+        <w:t xml:space="preserve"> workflows using large language models (LLMs). It’s ideal for designing both </w:t>
+      </w:r>
+      <w:r>
+        <w:rPr>
+          <w:b/>
+          <w:bCs/>
+          <w:lang w:val="en-US"/>
+        </w:rPr>
+        <w:t>single-agent</w:t>
+      </w:r>
+      <w:r>
+        <w:rPr>
+          <w:lang w:val="en-US"/>
+        </w:rPr>
+        <w:t xml:space="preserve"> and </w:t>
+      </w:r>
+      <w:r>
+        <w:rPr>
+          <w:b/>
+          <w:bCs/>
+          <w:lang w:val="en-US"/>
+        </w:rPr>
+        <w:t>multi-agent</w:t>
+      </w:r>
+      <w:r>
+        <w:rPr>
+          <w:lang w:val="en-US"/>
+        </w:rPr>
+        <w:t xml:space="preserve"> agentic AI applications.</w:t>
+      </w:r>
+    </w:p>
+    <w:p>
+      <w:pPr>
+        <w:rPr>
+          <w:lang w:val="en-US"/>
+        </w:rPr>
+      </w:pPr>
+      <w:r>
+        <w:rPr>
+          <w:lang w:val="en-US"/>
+        </w:rPr>
+        <w:t xml:space="preserve">Think of LangGraph as </w:t>
+      </w:r>
+      <w:r>
+        <w:rPr>
+          <w:b/>
+          <w:bCs/>
+          <w:lang w:val="en-US"/>
+        </w:rPr>
+        <w:t>flowchart engine for LLMs</w:t>
+      </w:r>
+      <w:r>
+        <w:rPr>
+          <w:lang w:val="en-US"/>
+        </w:rPr>
+        <w:t xml:space="preserve"> – you define the steps (nodes), how they’re connected(edges), and the logic the governs the transitions. LangGraph takes care of </w:t>
+      </w:r>
+      <w:r>
+        <w:rPr>
+          <w:b/>
+          <w:bCs/>
+          <w:lang w:val="en-US"/>
+        </w:rPr>
+        <w:t>state management, conditional branching, looping, pausing/resuming,</w:t>
+      </w:r>
+      <w:r>
+        <w:rPr>
+          <w:lang w:val="en-US"/>
+        </w:rPr>
+        <w:t xml:space="preserve"> and </w:t>
+      </w:r>
+      <w:r>
+        <w:rPr>
+          <w:b/>
+          <w:bCs/>
+          <w:lang w:val="en-US"/>
+        </w:rPr>
+        <w:t>fault recovery</w:t>
+      </w:r>
+      <w:r>
+        <w:rPr>
+          <w:lang w:val="en-US"/>
+        </w:rPr>
+        <w:t xml:space="preserve"> – features essential for building robust, production-grade AI systems.</w:t>
+      </w:r>
+    </w:p>
+    <w:p>
+      <w:pPr>
+        <w:pStyle w:val="ListParagraph"/>
+        <w:numPr>
+          <w:ilvl w:val="0"/>
+          <w:numId w:val="3"/>
+        </w:numPr>
+        <w:rPr>
+          <w:lang w:val="en-US"/>
+        </w:rPr>
+      </w:pPr>
+      <w:r>
+        <w:rPr>
+          <w:lang w:val="en-US"/>
+        </w:rPr>
+        <w:lastRenderedPageBreak/>
+        <w:t>LangGraph is an orchestration framework for building intelligent, stateful, and multi-step LLM workflows.</w:t>
+      </w:r>
+    </w:p>
+    <w:p>
+      <w:pPr>
+        <w:pStyle w:val="ListParagraph"/>
+        <w:numPr>
+          <w:ilvl w:val="0"/>
+          <w:numId w:val="3"/>
+        </w:numPr>
+        <w:rPr>
+          <w:lang w:val="en-US"/>
+        </w:rPr>
+      </w:pPr>
+      <w:r>
+        <w:rPr>
+          <w:lang w:val="en-US"/>
+        </w:rPr>
+        <w:t>It enables advanced features like parallelism, loops, branching, memory, and resumability – making it ideal for agentic and production-grade AI applications.</w:t>
+      </w:r>
+    </w:p>
+    <w:p>
+      <w:pPr>
+        <w:pStyle w:val="ListParagraph"/>
+        <w:numPr>
+          <w:ilvl w:val="0"/>
+          <w:numId w:val="3"/>
+        </w:numPr>
+        <w:rPr>
+          <w:lang w:val="en-US"/>
+        </w:rPr>
+      </w:pPr>
+      <w:r>
+        <w:rPr>
+          <w:lang w:val="en-US"/>
+        </w:rPr>
+        <w:t>It models your logic as a graph of nodes (tasks) and edges (routing) instead of a linear chain.</w:t>
+      </w:r>
+    </w:p>
+    <w:p>
+      <w:pPr>
+        <w:rPr>
+          <w:b/>
+          <w:bCs/>
+          <w:lang w:val="en-US"/>
+        </w:rPr>
+      </w:pPr>
+      <w:r>
+        <w:rPr>
+          <w:b/>
+          <w:bCs/>
+          <w:lang w:val="en-US"/>
+        </w:rPr>
+        <w:t>LangChain or LangGraph?</w:t>
+      </w:r>
+    </w:p>
+    <w:p>
+      <w:pPr>
+        <w:pStyle w:val="ListParagraph"/>
+        <w:numPr>
+          <w:ilvl w:val="0"/>
+          <w:numId w:val="1"/>
+        </w:numPr>
+        <w:rPr>
+          <w:lang w:val="en-US"/>
+        </w:rPr>
+      </w:pPr>
+      <w:r>
+        <w:rPr>
+          <w:lang w:val="en-US"/>
+        </w:rPr>
+        <w:t xml:space="preserve">Use </w:t>
+      </w:r>
+      <w:r>
+        <w:rPr>
+          <w:b/>
+          <w:bCs/>
+          <w:lang w:val="en-US"/>
+        </w:rPr>
+        <w:t>LangChain</w:t>
+      </w:r>
+      <w:r>
+        <w:rPr>
+          <w:lang w:val="en-US"/>
+        </w:rPr>
+        <w:t xml:space="preserve"> when you’re building </w:t>
+      </w:r>
+      <w:r>
+        <w:rPr>
+          <w:b/>
+          <w:bCs/>
+          <w:lang w:val="en-US"/>
+        </w:rPr>
+        <w:t>simple, linear workflows</w:t>
+      </w:r>
+      <w:r>
+        <w:rPr>
+          <w:lang w:val="en-US"/>
+        </w:rPr>
+        <w:t xml:space="preserve"> – like a prompt chain, summarizer, or a basic retrieval system.</w:t>
+      </w:r>
+    </w:p>
+    <w:p>
+      <w:pPr>
+        <w:pStyle w:val="ListParagraph"/>
+        <w:numPr>
+          <w:ilvl w:val="0"/>
+          <w:numId w:val="1"/>
+        </w:numPr>
+        <w:rPr>
+          <w:lang w:val="en-US"/>
+        </w:rPr>
+      </w:pPr>
+      <w:r>
+        <w:rPr>
+          <w:lang w:val="en-US"/>
+        </w:rPr>
+        <w:t xml:space="preserve">Use </w:t>
+      </w:r>
+      <w:r>
+        <w:rPr>
+          <w:b/>
+          <w:bCs/>
+          <w:lang w:val="en-US"/>
+        </w:rPr>
+        <w:t>LangGraph</w:t>
+      </w:r>
+      <w:r>
+        <w:rPr>
+          <w:lang w:val="en-US"/>
+        </w:rPr>
+        <w:t xml:space="preserve"> when your use case involves </w:t>
+      </w:r>
+      <w:r>
+        <w:rPr>
+          <w:b/>
+          <w:bCs/>
+          <w:lang w:val="en-US"/>
+        </w:rPr>
+        <w:t>complex, non-linear workflows</w:t>
+      </w:r>
+      <w:r>
+        <w:rPr>
+          <w:lang w:val="en-US"/>
+        </w:rPr>
+        <w:t xml:space="preserve"> that need:</w:t>
+      </w:r>
+    </w:p>
+    <w:p>
+      <w:pPr>
+        <w:pStyle w:val="ListParagraph"/>
+        <w:numPr>
+          <w:ilvl w:val="1"/>
+          <w:numId w:val="1"/>
+        </w:numPr>
+        <w:rPr>
+          <w:lang w:val="en-US"/>
+        </w:rPr>
+      </w:pPr>
+      <w:r>
+        <w:rPr>
+          <w:lang w:val="en-US"/>
+        </w:rPr>
+        <w:t>Conditional paths</w:t>
+      </w:r>
+    </w:p>
+    <w:p>
+      <w:pPr>
+        <w:pStyle w:val="ListParagraph"/>
+        <w:numPr>
+          <w:ilvl w:val="1"/>
+          <w:numId w:val="1"/>
+        </w:numPr>
+        <w:rPr>
+          <w:lang w:val="en-US"/>
+        </w:rPr>
+      </w:pPr>
+      <w:r>
+        <w:rPr>
+          <w:lang w:val="en-US"/>
+        </w:rPr>
+        <w:t>Loops</w:t>
+      </w:r>
+    </w:p>
+    <w:p>
+      <w:pPr>
+        <w:pStyle w:val="ListParagraph"/>
+        <w:numPr>
+          <w:ilvl w:val="1"/>
+          <w:numId w:val="1"/>
+        </w:numPr>
+        <w:rPr>
+          <w:lang w:val="en-US"/>
+        </w:rPr>
+      </w:pPr>
+      <w:r>
+        <w:rPr>
+          <w:lang w:val="en-US"/>
+        </w:rPr>
+        <w:t>Human-in-the-loop steps</w:t>
+      </w:r>
+    </w:p>
+    <w:p>
+      <w:pPr>
+        <w:pStyle w:val="ListParagraph"/>
+        <w:numPr>
+          <w:ilvl w:val="1"/>
+          <w:numId w:val="1"/>
+        </w:numPr>
+        <w:rPr>
+          <w:lang w:val="en-US"/>
+        </w:rPr>
+      </w:pPr>
+      <w:r>
+        <w:rPr>
+          <w:lang w:val="en-US"/>
+        </w:rPr>
+        <w:t>Multi-agent coordination</w:t>
+      </w:r>
+    </w:p>
+    <w:p>
+      <w:pPr>
+        <w:pStyle w:val="ListParagraph"/>
+        <w:numPr>
+          <w:ilvl w:val="1"/>
+          <w:numId w:val="1"/>
+        </w:numPr>
+        <w:rPr>
+          <w:lang w:val="en-US"/>
+        </w:rPr>
+      </w:pPr>
+      <w:r>
+        <w:rPr>
+          <w:lang w:val="en-US"/>
+        </w:rPr>
+        <w:t>Asynchronous or event-driven execution</w:t>
+      </w:r>
+    </w:p>
+    <w:p>
+      <w:pPr>
+        <w:rPr>
+          <w:b/>
+          <w:bCs/>
+          <w:lang w:val="en-US"/>
+        </w:rPr>
+      </w:pPr>
+      <w:r>
+        <w:rPr>
+          <w:b/>
+          <w:bCs/>
+          <w:lang w:val="en-US"/>
+        </w:rPr>
+        <w:t>Should we Still use LangChain?</w:t>
+      </w:r>
+    </w:p>
+    <w:p>
+      <w:pPr>
+        <w:rPr>
+          <w:lang w:val="en-US"/>
+        </w:rPr>
+      </w:pPr>
+      <w:r>
+        <w:rPr>
+          <w:b/>
+          <w:bCs/>
+          <w:lang w:val="en-US"/>
+        </w:rPr>
+        <w:t>Yes.</w:t>
+      </w:r>
+      <w:r>
+        <w:rPr>
+          <w:lang w:val="en-US"/>
+        </w:rPr>
+        <w:t xml:space="preserve"> LangGraph is built </w:t>
+      </w:r>
+      <w:r>
+        <w:rPr>
+          <w:b/>
+          <w:bCs/>
+          <w:lang w:val="en-US"/>
+        </w:rPr>
+        <w:t>on top of LangChain</w:t>
+      </w:r>
+      <w:r>
+        <w:rPr>
+          <w:lang w:val="en-US"/>
+        </w:rPr>
+        <w:t xml:space="preserve"> – it doesn’t replace it.</w:t>
+      </w:r>
+    </w:p>
+    <w:p>
+      <w:pPr>
+        <w:rPr>
+          <w:lang w:val="en-US"/>
+        </w:rPr>
+      </w:pPr>
+      <w:r>
+        <w:rPr>
+          <w:lang w:val="en-US"/>
+        </w:rPr>
+        <w:t xml:space="preserve">You’ll still use </w:t>
+      </w:r>
+      <w:r>
+        <w:rPr>
+          <w:b/>
+          <w:bCs/>
+          <w:lang w:val="en-US"/>
+        </w:rPr>
+        <w:t>LangChain components</w:t>
+      </w:r>
+      <w:r>
+        <w:rPr>
+          <w:lang w:val="en-US"/>
+        </w:rPr>
+        <w:t xml:space="preserve"> like:</w:t>
+      </w:r>
+    </w:p>
+    <w:p>
+      <w:pPr>
+        <w:pStyle w:val="ListParagraph"/>
+        <w:numPr>
+          <w:ilvl w:val="0"/>
+          <w:numId w:val="2"/>
+        </w:numPr>
+        <w:rPr>
+          <w:lang w:val="en-US"/>
+        </w:rPr>
+      </w:pPr>
+      <w:r>
+        <w:rPr>
+          <w:lang w:val="en-US"/>
+        </w:rPr>
+        <w:t>ChatOpenAI (LLMs)</w:t>
+      </w:r>
+    </w:p>
+    <w:p>
+      <w:pPr>
+        <w:pStyle w:val="ListParagraph"/>
+        <w:numPr>
+          <w:ilvl w:val="0"/>
+          <w:numId w:val="2"/>
+        </w:numPr>
+        <w:rPr>
+          <w:lang w:val="en-US"/>
+        </w:rPr>
+      </w:pPr>
+      <w:r>
+        <w:rPr>
+          <w:lang w:val="en-US"/>
+        </w:rPr>
+        <w:t>PromptTemplate</w:t>
+      </w:r>
+    </w:p>
+    <w:p>
+      <w:pPr>
+        <w:pStyle w:val="ListParagraph"/>
+        <w:numPr>
+          <w:ilvl w:val="0"/>
+          <w:numId w:val="2"/>
+        </w:numPr>
+        <w:rPr>
+          <w:lang w:val="en-US"/>
+        </w:rPr>
+      </w:pPr>
+      <w:r>
+        <w:rPr>
+          <w:lang w:val="en-US"/>
+        </w:rPr>
+        <w:t>Retrievers</w:t>
+      </w:r>
+    </w:p>
+    <w:p>
+      <w:pPr>
+        <w:pStyle w:val="ListParagraph"/>
+        <w:numPr>
+          <w:ilvl w:val="0"/>
+          <w:numId w:val="2"/>
+        </w:numPr>
+        <w:rPr>
+          <w:lang w:val="en-US"/>
+        </w:rPr>
+      </w:pPr>
+      <w:r>
+        <w:rPr>
+          <w:lang w:val="en-US"/>
+        </w:rPr>
+        <w:t>DocumentLoaders</w:t>
+      </w:r>
+    </w:p>
+    <w:p>
+      <w:pPr>
+        <w:pStyle w:val="ListParagraph"/>
+        <w:numPr>
+          <w:ilvl w:val="0"/>
+          <w:numId w:val="2"/>
+        </w:numPr>
+        <w:rPr>
+          <w:lang w:val="en-US"/>
+        </w:rPr>
+      </w:pPr>
+      <w:r>
+        <w:rPr>
+          <w:lang w:val="en-US"/>
+        </w:rPr>
+        <w:t>Tools, etc.</w:t>
+      </w:r>
+    </w:p>
+    <w:p>
+      <w:pPr>
+        <w:rPr>
+          <w:lang w:val="en-US"/>
+        </w:rPr>
+      </w:pPr>
+      <w:r>
+        <w:rPr>
+          <w:lang w:val="en-US"/>
+        </w:rPr>
+        <w:t xml:space="preserve">LangGraph handles </w:t>
+      </w:r>
+      <w:r>
+        <w:rPr>
+          <w:b/>
+          <w:bCs/>
+          <w:lang w:val="en-US"/>
+        </w:rPr>
+        <w:t>workflow orchestration</w:t>
+      </w:r>
+      <w:r>
+        <w:rPr>
+          <w:lang w:val="en-US"/>
+        </w:rPr>
+        <w:t xml:space="preserve">, while LangChain provides the </w:t>
+      </w:r>
+      <w:r>
+        <w:rPr>
+          <w:b/>
+          <w:bCs/>
+          <w:lang w:val="en-US"/>
+        </w:rPr>
+        <w:t>building blocks</w:t>
+      </w:r>
+      <w:r>
+        <w:rPr>
+          <w:lang w:val="en-US"/>
+        </w:rPr>
+        <w:t xml:space="preserve"> for each step in that workflow.</w:t>
+      </w:r>
+    </w:p>
+    <w:p>
+      <w:pPr>
+        <w:rPr>
+          <w:lang w:val="en-US"/>
+        </w:rPr>
+      </w:pPr>
+    </w:p>
+    <w:p>
+      <w:pPr>
+        <w:pStyle w:val="ListParagraph"/>
+        <w:numPr>
+          <w:ilvl w:val="0"/>
+          <w:numId w:val="4"/>
+        </w:numPr>
+        <w:rPr>
+          <w:lang w:val="en-US"/>
+        </w:rPr>
+      </w:pPr>
+      <w:r>
+        <w:rPr>
+          <w:lang w:val="en-US"/>
+        </w:rPr>
+        <w:t>LLM Workflows</w:t>
+      </w:r>
+    </w:p>
+    <w:p>
+      <w:pPr>
+        <w:pStyle w:val="ListParagraph"/>
+        <w:numPr>
+          <w:ilvl w:val="1"/>
+          <w:numId w:val="4"/>
+        </w:numPr>
+        <w:rPr>
+          <w:lang w:val="en-US"/>
+        </w:rPr>
+      </w:pPr>
+      <w:r>
+        <w:rPr>
+          <w:lang w:val="en-US"/>
+        </w:rPr>
+        <w:t>Prompt Chaining</w:t>
+      </w:r>
+    </w:p>
+    <w:p>
+      <w:pPr>
+        <w:rPr>
+          <w:lang w:val="en-US"/>
+        </w:rPr>
+      </w:pPr>
+      <w:r>
+        <w:rPr>
+          <w:lang w:val="en-US"/>
+        </w:rPr>
+        <w:drawing>
+          <wp:inline distT="0" distB="0" distL="0" distR="0" wp14:anchorId="3894F2EC" wp14:editId="7E66921F">
+            <wp:extent cx="5731510" cy="1036320"/>
+            <wp:effectExtent l="0" t="0" r="2540" b="0"/>
+            <wp:docPr id="697635561" name="Picture 1"/>
+            <wp:cNvGraphicFramePr>
+              <a:graphicFrameLocks xmlns:a="http://schemas.openxmlformats.org/drawingml/2006/main" noChangeAspect="1"/>
+            </wp:cNvGraphicFramePr>
+            <a:graphic xmlns:a="http://schemas.openxmlformats.org/drawingml/2006/main">
+              <a:graphicData uri="http://schemas.openxmlformats.org/drawingml/2006/picture">
+                <pic:pic xmlns:pic="http://schemas.openxmlformats.org/drawingml/2006/picture">
+                  <pic:nvPicPr>
+                    <pic:cNvPr id="697635561" name=""/>
+                    <pic:cNvPicPr/>
+                  </pic:nvPicPr>
+                  <pic:blipFill>
+                    <a:blip r:embed="rId6"/>
+                    <a:stretch>
+                      <a:fillRect/>
+                    </a:stretch>
+                  </pic:blipFill>
+                  <pic:spPr>
+                    <a:xfrm>
+                      <a:off x="0" y="0"/>
+                      <a:ext cx="5731510" cy="1036320"/>
+                    </a:xfrm>
+                    <a:prstGeom prst="rect">
+                      <a:avLst/>
+                    </a:prstGeom>
+                  </pic:spPr>
+                </pic:pic>
+              </a:graphicData>
+            </a:graphic>
+          </wp:inline>
+        </w:drawing>
+      </w:r>
+    </w:p>
+    <w:p>
+      <w:pPr>
+        <w:pStyle w:val="ListParagraph"/>
+        <w:numPr>
+          <w:ilvl w:val="1"/>
+          <w:numId w:val="4"/>
+        </w:numPr>
+        <w:jc w:val="both"/>
+        <w:rPr>
+          <w:lang w:val="en-US"/>
+        </w:rPr>
+      </w:pPr>
+      <w:r>
+        <w:rPr>
+          <w:lang w:val="en-US"/>
+        </w:rPr>
+        <w:t>Routing</w:t>
+      </w:r>
+    </w:p>
+    <w:p>
+      <w:pPr>
+        <w:jc w:val="both"/>
+        <w:rPr>
+          <w:lang w:val="en-US"/>
+        </w:rPr>
+      </w:pPr>
+      <w:r>
+        <w:rPr>
+          <w:lang w:val="en-US"/>
+        </w:rPr>
+        <w:lastRenderedPageBreak/>
+        <w:drawing>
+          <wp:inline distT="0" distB="0" distL="0" distR="0" wp14:anchorId="130896C5" wp14:editId="4B8CC3EE">
+            <wp:extent cx="5509737" cy="1912786"/>
+            <wp:effectExtent l="0" t="0" r="0" b="0"/>
+            <wp:docPr id="123589948" name="Picture 1"/>
+            <wp:cNvGraphicFramePr>
+              <a:graphicFrameLocks xmlns:a="http://schemas.openxmlformats.org/drawingml/2006/main" noChangeAspect="1"/>
+            </wp:cNvGraphicFramePr>
+            <a:graphic xmlns:a="http://schemas.openxmlformats.org/drawingml/2006/main">
+              <a:graphicData uri="http://schemas.openxmlformats.org/drawingml/2006/picture">
+                <pic:pic xmlns:pic="http://schemas.openxmlformats.org/drawingml/2006/picture">
+                  <pic:nvPicPr>
+                    <pic:cNvPr id="123589948" name=""/>
+                    <pic:cNvPicPr/>
+                  </pic:nvPicPr>
+                  <pic:blipFill>
+                    <a:blip r:embed="rId7"/>
+                    <a:stretch>
+                      <a:fillRect/>
+                    </a:stretch>
+                  </pic:blipFill>
+                  <pic:spPr>
+                    <a:xfrm>
+                      <a:off x="0" y="0"/>
+                      <a:ext cx="5509737" cy="1912786"/>
+                    </a:xfrm>
+                    <a:prstGeom prst="rect">
+                      <a:avLst/>
+                    </a:prstGeom>
+                  </pic:spPr>
+                </pic:pic>
+              </a:graphicData>
+            </a:graphic>
+          </wp:inline>
+        </w:drawing>
+      </w:r>
+    </w:p>
+    <w:p>
+      <w:pPr>
+        <w:pStyle w:val="ListParagraph"/>
+        <w:numPr>
+          <w:ilvl w:val="1"/>
+          <w:numId w:val="4"/>
+        </w:numPr>
+        <w:rPr>
+          <w:lang w:val="en-US"/>
+        </w:rPr>
+      </w:pPr>
+      <w:r>
+        <w:rPr>
+          <w:lang w:val="en-US"/>
+        </w:rPr>
+        <w:t>Parallelization</w:t>
+      </w:r>
+    </w:p>
+    <w:p>
+      <w:pPr>
+        <w:rPr>
+          <w:lang w:val="en-US"/>
+        </w:rPr>
+      </w:pPr>
+      <w:r>
+        <w:rPr>
+          <w:lang w:val="en-US"/>
+        </w:rPr>
+        <w:drawing>
+          <wp:inline distT="0" distB="0" distL="0" distR="0" wp14:anchorId="6500B1A0" wp14:editId="2DACE63C">
+            <wp:extent cx="5731510" cy="1816100"/>
+            <wp:effectExtent l="0" t="0" r="2540" b="0"/>
+            <wp:docPr id="315050488" name="Picture 1"/>
+            <wp:cNvGraphicFramePr>
+              <a:graphicFrameLocks xmlns:a="http://schemas.openxmlformats.org/drawingml/2006/main" noChangeAspect="1"/>
+            </wp:cNvGraphicFramePr>
+            <a:graphic xmlns:a="http://schemas.openxmlformats.org/drawingml/2006/main">
+              <a:graphicData uri="http://schemas.openxmlformats.org/drawingml/2006/picture">
+                <pic:pic xmlns:pic="http://schemas.openxmlformats.org/drawingml/2006/picture">
+                  <pic:nvPicPr>
+                    <pic:cNvPr id="315050488" name=""/>
+                    <pic:cNvPicPr/>
+                  </pic:nvPicPr>
+                  <pic:blipFill>
+                    <a:blip r:embed="rId8"/>
+                    <a:stretch>
+                      <a:fillRect/>
+                    </a:stretch>
+                  </pic:blipFill>
+                  <pic:spPr>
+                    <a:xfrm>
+                      <a:off x="0" y="0"/>
+                      <a:ext cx="5731510" cy="1816100"/>
+                    </a:xfrm>
+                    <a:prstGeom prst="rect">
+                      <a:avLst/>
+                    </a:prstGeom>
+                  </pic:spPr>
+                </pic:pic>
+              </a:graphicData>
+            </a:graphic>
+          </wp:inline>
+        </w:drawing>
+      </w:r>
+    </w:p>
+    <w:p>
+      <w:pPr>
+        <w:pStyle w:val="ListParagraph"/>
+        <w:numPr>
+          <w:ilvl w:val="1"/>
+          <w:numId w:val="4"/>
+        </w:numPr>
+        <w:rPr>
+          <w:lang w:val="en-US"/>
+        </w:rPr>
+      </w:pPr>
+      <w:r>
+        <w:rPr>
+          <w:lang w:val="en-US"/>
+        </w:rPr>
+        <w:t>Orchestrator Workers</w:t>
+      </w:r>
+    </w:p>
+    <w:p>
+      <w:pPr>
+        <w:rPr>
+          <w:lang w:val="en-US"/>
+        </w:rPr>
+      </w:pPr>
+      <w:r>
+        <w:rPr>
+          <w:lang w:val="en-US"/>
+        </w:rPr>
+        <w:drawing>
+          <wp:inline distT="0" distB="0" distL="0" distR="0" wp14:anchorId="6A270048" wp14:editId="39C88D2F">
+            <wp:extent cx="5731510" cy="1528445"/>
+            <wp:effectExtent l="0" t="0" r="2540" b="0"/>
+            <wp:docPr id="1765241996" name="Picture 1"/>
+            <wp:cNvGraphicFramePr>
+              <a:graphicFrameLocks xmlns:a="http://schemas.openxmlformats.org/drawingml/2006/main" noChangeAspect="1"/>
+            </wp:cNvGraphicFramePr>
+            <a:graphic xmlns:a="http://schemas.openxmlformats.org/drawingml/2006/main">
+              <a:graphicData uri="http://schemas.openxmlformats.org/drawingml/2006/picture">
+                <pic:pic xmlns:pic="http://schemas.openxmlformats.org/drawingml/2006/picture">
+                  <pic:nvPicPr>
+                    <pic:cNvPr id="1765241996" name=""/>
+                    <pic:cNvPicPr/>
+                  </pic:nvPicPr>
+                  <pic:blipFill>
+                    <a:blip r:embed="rId9"/>
+                    <a:stretch>
+                      <a:fillRect/>
+                    </a:stretch>
+                  </pic:blipFill>
+                  <pic:spPr>
+                    <a:xfrm>
+                      <a:off x="0" y="0"/>
+                      <a:ext cx="5731510" cy="1528445"/>
+                    </a:xfrm>
+                    <a:prstGeom prst="rect">
+                      <a:avLst/>
+                    </a:prstGeom>
+                  </pic:spPr>
+                </pic:pic>
+              </a:graphicData>
+            </a:graphic>
+          </wp:inline>
+        </w:drawing>
+      </w:r>
+    </w:p>
+    <w:p>
+      <w:pPr>
+        <w:pStyle w:val="ListParagraph"/>
+        <w:numPr>
+          <w:ilvl w:val="1"/>
+          <w:numId w:val="4"/>
+        </w:numPr>
+        <w:rPr>
+          <w:lang w:val="en-US"/>
+        </w:rPr>
+      </w:pPr>
+      <w:r>
+        <w:rPr>
+          <w:lang w:val="en-US"/>
+        </w:rPr>
+        <w:t>Evaluator Optimizer</w:t>
+      </w:r>
+    </w:p>
+    <w:p>
+      <w:pPr>
+        <w:rPr>
+          <w:lang w:val="en-US"/>
+        </w:rPr>
+      </w:pPr>
+      <w:r>
+        <w:rPr>
+          <w:lang w:val="en-US"/>
+        </w:rPr>
+        <w:drawing>
+          <wp:inline distT="0" distB="0" distL="0" distR="0" wp14:anchorId="28D75101" wp14:editId="4317B651">
+            <wp:extent cx="5731510" cy="1826260"/>
+            <wp:effectExtent l="0" t="0" r="2540" b="2540"/>
+            <wp:docPr id="380803853" name="Picture 1"/>
+            <wp:cNvGraphicFramePr>
+              <a:graphicFrameLocks xmlns:a="http://schemas.openxmlformats.org/drawingml/2006/main" noChangeAspect="1"/>
+            </wp:cNvGraphicFramePr>
+            <a:graphic xmlns:a="http://schemas.openxmlformats.org/drawingml/2006/main">
+              <a:graphicData uri="http://schemas.openxmlformats.org/drawingml/2006/picture">
+                <pic:pic xmlns:pic="http://schemas.openxmlformats.org/drawingml/2006/picture">
+                  <pic:nvPicPr>
+                    <pic:cNvPr id="380803853" name=""/>
+                    <pic:cNvPicPr/>
+                  </pic:nvPicPr>
+                  <pic:blipFill>
+                    <a:blip r:embed="rId10"/>
+                    <a:stretch>
+                      <a:fillRect/>
+                    </a:stretch>
+                  </pic:blipFill>
+                  <pic:spPr>
+                    <a:xfrm>
+                      <a:off x="0" y="0"/>
+                      <a:ext cx="5731510" cy="1826260"/>
+                    </a:xfrm>
+                    <a:prstGeom prst="rect">
+                      <a:avLst/>
+                    </a:prstGeom>
+                  </pic:spPr>
+                </pic:pic>
+              </a:graphicData>
+            </a:graphic>
+          </wp:inline>
+        </w:drawing>
+      </w:r>
+    </w:p>
+    <w:p>
+      <w:pPr>
+        <w:pStyle w:val="ListParagraph"/>
+        <w:numPr>
+          <w:ilvl w:val="0"/>
+          <w:numId w:val="4"/>
+        </w:numPr>
+        <w:rPr>
+          <w:lang w:val="en-US"/>
+        </w:rPr>
+      </w:pPr>
+      <w:r>
+        <w:rPr>
+          <w:lang w:val="en-US"/>
+        </w:rPr>
+        <w:t>Graphs, Nodes and Edges</w:t>
+      </w:r>
+    </w:p>
+    <w:p>
+      <w:pPr>
+        <w:pStyle w:val="ListParagraph"/>
+        <w:numPr>
+          <w:ilvl w:val="0"/>
+          <w:numId w:val="4"/>
+        </w:numPr>
+        <w:rPr>
+          <w:lang w:val="en-US"/>
+        </w:rPr>
+      </w:pPr>
+      <w:r>
+        <w:rPr>
+          <w:lang w:val="en-US"/>
+        </w:rPr>
+        <w:lastRenderedPageBreak/>
+        <w:t>State</w:t>
+      </w:r>
+    </w:p>
+    <w:p>
+      <w:pPr>
+        <w:ind w:left="720"/>
+        <w:rPr>
+          <w:lang w:val="en-US"/>
+        </w:rPr>
+      </w:pPr>
+      <w:r>
+        <w:rPr>
+          <w:lang w:val="en-US"/>
+        </w:rPr>
+        <w:t>In LangGraph, state is the shared memory that flows through your workflow – it holds all the data being passed between nodes are your graph runs.</w:t>
+      </w:r>
+    </w:p>
+    <w:p>
+      <w:pPr>
+        <w:pStyle w:val="ListParagraph"/>
+        <w:numPr>
+          <w:ilvl w:val="0"/>
+          <w:numId w:val="4"/>
+        </w:numPr>
+        <w:rPr>
+          <w:lang w:val="en-US"/>
+        </w:rPr>
+      </w:pPr>
+      <w:r>
+        <w:rPr>
+          <w:lang w:val="en-US"/>
+        </w:rPr>
+        <w:t>Reducers</w:t>
+      </w:r>
+    </w:p>
+    <w:p>
+      <w:pPr>
+        <w:pStyle w:val="ListParagraph"/>
+        <w:rPr>
+          <w:lang w:val="en-US"/>
+        </w:rPr>
+      </w:pPr>
+      <w:r>
+        <w:rPr>
+          <w:lang w:val="en-US"/>
+        </w:rPr>
+        <w:t>Reducers in LangGraph define how updates from nodes are applied to the shared state. Each key in the state can have its own reducer, which determines whether new data replaces, merges, or adds to the existing value.</w:t>
+      </w:r>
+    </w:p>
+    <w:p>
+      <w:pPr>
+        <w:pStyle w:val="ListParagraph"/>
+        <w:numPr>
+          <w:ilvl w:val="0"/>
+          <w:numId w:val="4"/>
+        </w:numPr>
+        <w:rPr>
+          <w:lang w:val="en-US"/>
+        </w:rPr>
+      </w:pPr>
+      <w:r>
+        <w:rPr>
+          <w:lang w:val="en-US"/>
+        </w:rPr>
+        <w:t>LangGraph Execution Model</w:t>
+      </w:r>
+      <w:r>
+        <w:rPr>
+          <w:lang w:val="en-US"/>
+        </w:rPr>
+        <w:t xml:space="preserve"> (Inspired by Google Pragel)</w:t>
+      </w:r>
+    </w:p>
+    <w:p>
+      <w:pPr>
+        <w:pStyle w:val="ListParagraph"/>
+        <w:numPr>
+          <w:ilvl w:val="1"/>
+          <w:numId w:val="4"/>
+        </w:numPr>
+        <w:rPr>
+          <w:lang w:val="en-US"/>
+        </w:rPr>
+      </w:pPr>
+      <w:r>
+        <w:rPr>
+          <w:lang w:val="en-US"/>
+        </w:rPr>
+        <w:t>Graph Definition</w:t>
+      </w:r>
+    </w:p>
+    <w:p>
+      <w:pPr>
+        <w:pStyle w:val="ListParagraph"/>
+        <w:ind w:left="1440"/>
+        <w:rPr>
+          <w:lang w:val="en-US"/>
+        </w:rPr>
+      </w:pPr>
+      <w:r>
+        <w:rPr>
+          <w:lang w:val="en-US"/>
+        </w:rPr>
+        <w:t>You define:</w:t>
+      </w:r>
+    </w:p>
+    <w:p>
+      <w:pPr>
+        <w:pStyle w:val="ListParagraph"/>
+        <w:numPr>
+          <w:ilvl w:val="0"/>
+          <w:numId w:val="5"/>
+        </w:numPr>
+        <w:rPr>
+          <w:lang w:val="en-US"/>
+        </w:rPr>
+      </w:pPr>
+      <w:r>
+        <w:rPr>
+          <w:lang w:val="en-US"/>
+        </w:rPr>
+        <w:t>The state schema</w:t>
+      </w:r>
+    </w:p>
+    <w:p>
+      <w:pPr>
+        <w:pStyle w:val="ListParagraph"/>
+        <w:numPr>
+          <w:ilvl w:val="0"/>
+          <w:numId w:val="5"/>
+        </w:numPr>
+        <w:rPr>
+          <w:lang w:val="en-US"/>
+        </w:rPr>
+      </w:pPr>
+      <w:r>
+        <w:rPr>
+          <w:lang w:val="en-US"/>
+        </w:rPr>
+        <w:t>Nodes (functions that perform tasks)</w:t>
+      </w:r>
+    </w:p>
+    <w:p>
+      <w:pPr>
+        <w:pStyle w:val="ListParagraph"/>
+        <w:numPr>
+          <w:ilvl w:val="0"/>
+          <w:numId w:val="5"/>
+        </w:numPr>
+        <w:rPr>
+          <w:lang w:val="en-US"/>
+        </w:rPr>
+      </w:pPr>
+      <w:r>
+        <w:rPr>
+          <w:lang w:val="en-US"/>
+        </w:rPr>
+        <w:t>Edges (which node connects to which)</w:t>
+      </w:r>
+    </w:p>
+    <w:p>
+      <w:pPr>
+        <w:pStyle w:val="ListParagraph"/>
+        <w:numPr>
+          <w:ilvl w:val="1"/>
+          <w:numId w:val="4"/>
+        </w:numPr>
+        <w:rPr>
+          <w:lang w:val="en-US"/>
+        </w:rPr>
+      </w:pPr>
+      <w:r>
+        <w:rPr>
+          <w:lang w:val="en-US"/>
+        </w:rPr>
+        <w:t>Compilation</w:t>
+      </w:r>
+    </w:p>
+    <w:p>
+      <w:pPr>
+        <w:pStyle w:val="ListParagraph"/>
+        <w:ind w:left="1440"/>
+        <w:rPr>
+          <w:lang w:val="en-US"/>
+        </w:rPr>
+      </w:pPr>
+      <w:r>
+        <w:rPr>
+          <w:lang w:val="en-US"/>
+        </w:rPr>
+        <w:t>You call</w:t>
+      </w:r>
+      <w:r>
+        <w:rPr>
+          <w:lang w:val="en-US"/>
+        </w:rPr>
+        <w:t xml:space="preserve"> </w:t>
+      </w:r>
+      <w:r>
+        <w:rPr>
+          <w:lang w:val="en-US"/>
+        </w:rPr>
+        <w:t>.compile</w:t>
+      </w:r>
+      <w:r>
+        <w:rPr>
+          <w:lang w:val="en-US"/>
+        </w:rPr>
+        <w:t xml:space="preserve"> </w:t>
+      </w:r>
+      <w:r>
+        <w:rPr>
+          <w:lang w:val="en-US"/>
+        </w:rPr>
+        <w:t>on the StateGraph.</w:t>
+      </w:r>
+    </w:p>
+    <w:p>
+      <w:pPr>
+        <w:pStyle w:val="ListParagraph"/>
+        <w:ind w:left="1440"/>
+        <w:rPr>
+          <w:lang w:val="en-US"/>
+        </w:rPr>
+      </w:pPr>
+      <w:r>
+        <w:rPr>
+          <w:lang w:val="en-US"/>
+        </w:rPr>
+        <w:t>This checks the graph structure and prepares it for execution.</w:t>
+      </w:r>
+    </w:p>
+    <w:p>
+      <w:pPr>
+        <w:pStyle w:val="ListParagraph"/>
+        <w:numPr>
+          <w:ilvl w:val="1"/>
+          <w:numId w:val="4"/>
+        </w:numPr>
+        <w:rPr>
+          <w:lang w:val="en-US"/>
+        </w:rPr>
+      </w:pPr>
+      <w:r>
+        <w:rPr>
+          <w:lang w:val="en-US"/>
+        </w:rPr>
+        <w:t>Invocation</w:t>
+      </w:r>
+    </w:p>
+    <w:p>
+      <w:pPr>
+        <w:pStyle w:val="ListParagraph"/>
+        <w:ind w:left="1440"/>
+        <w:rPr>
+          <w:lang w:val="en-US"/>
+        </w:rPr>
+      </w:pPr>
+      <w:r>
+        <w:rPr>
+          <w:lang w:val="en-US"/>
+        </w:rPr>
+        <w:t>You run the graph with .invoke(initial_state).</w:t>
+      </w:r>
+    </w:p>
+    <w:p>
+      <w:pPr>
+        <w:pStyle w:val="ListParagraph"/>
+        <w:ind w:left="1440"/>
+        <w:rPr>
+          <w:lang w:val="en-US"/>
+        </w:rPr>
+      </w:pPr>
+      <w:r>
+        <w:rPr>
+          <w:lang w:val="en-US"/>
+        </w:rPr>
+        <w:t>LangGraph sends the initial state as a message to the entry node(s).</w:t>
+      </w:r>
+    </w:p>
+    <w:p>
+      <w:pPr>
+        <w:pStyle w:val="ListParagraph"/>
+        <w:numPr>
+          <w:ilvl w:val="1"/>
+          <w:numId w:val="4"/>
+        </w:numPr>
+        <w:rPr>
+          <w:lang w:val="en-US"/>
+        </w:rPr>
+      </w:pPr>
+      <w:r>
+        <w:rPr>
+          <w:lang w:val="en-US"/>
+        </w:rPr>
+        <w:t>Super-Steps Begin</w:t>
+      </w:r>
+    </w:p>
+    <w:p>
+      <w:pPr>
+        <w:pStyle w:val="ListParagraph"/>
+        <w:ind w:left="1440"/>
+        <w:rPr>
+          <w:lang w:val="en-US"/>
+        </w:rPr>
+      </w:pPr>
+      <w:r>
+        <w:rPr>
+          <w:lang w:val="en-US"/>
+        </w:rPr>
+        <w:t>Execution proceeds in rounds.</w:t>
+      </w:r>
+    </w:p>
+    <w:p>
+      <w:pPr>
         <w:pStyle w:val="Heading1"/>
         <w:rPr>
           <w:lang w:val="en-US"/>
@@ -1030,8 +2367,120 @@
         <w:rPr>
           <w:lang w:val="en-US"/>
         </w:rPr>
+        <w:t>Time travel</w:t>
+      </w:r>
+    </w:p>
+    <w:p>
+      <w:pPr>
+        <w:pStyle w:val="Heading1"/>
+        <w:rPr>
+          <w:lang w:val="en-US"/>
+        </w:rPr>
+      </w:pPr>
+      <w:bookmarkStart w:id="3" w:name="_Toc206446434"/>
+      <w:r>
+        <w:rPr>
+          <w:lang w:val="en-US"/>
+        </w:rPr>
+        <w:t>AI Agents</w:t>
+      </w:r>
+      <w:bookmarkEnd w:id="3"/>
+    </w:p>
+    <w:p>
+      <w:pPr>
+        <w:rPr>
+          <w:lang w:val="en-US"/>
+        </w:rPr>
+      </w:pPr>
+      <w:r>
+        <w:rPr>
+          <w:lang w:val="en-US"/>
+        </w:rPr>
+        <w:t>Popular design patterns</w:t>
+      </w:r>
+    </w:p>
+    <w:p>
+      <w:pPr>
+        <w:rPr>
+          <w:lang w:val="en-US"/>
+        </w:rPr>
+      </w:pPr>
+      <w:r>
+        <w:rPr>
+          <w:lang w:val="en-US"/>
+        </w:rPr>
+        <w:t xml:space="preserve"> Types of AI Agents: </w:t>
+      </w:r>
+    </w:p>
+    <w:p>
+      <w:pPr>
+        <w:ind w:firstLine="720"/>
+        <w:rPr>
+          <w:lang w:val="en-US"/>
+        </w:rPr>
+      </w:pPr>
+      <w:r>
+        <w:rPr>
+          <w:lang w:val="en-US"/>
+        </w:rPr>
+        <w:t xml:space="preserve">React Pattern, </w:t>
+      </w:r>
+    </w:p>
+    <w:p>
+      <w:pPr>
+        <w:ind w:firstLine="720"/>
+        <w:rPr>
+          <w:lang w:val="en-US"/>
+        </w:rPr>
+      </w:pPr>
+      <w:r>
+        <w:rPr>
+          <w:lang w:val="en-US"/>
+        </w:rPr>
         <w:lastRenderedPageBreak/>
-        <w:t>Time travel</w:t>
+        <w:t>Reflection Design Pattern</w:t>
+      </w:r>
+    </w:p>
+    <w:p>
+      <w:pPr>
+        <w:ind w:firstLine="720"/>
+        <w:rPr>
+          <w:lang w:val="en-US"/>
+        </w:rPr>
+      </w:pPr>
+      <w:r>
+        <w:rPr>
+          <w:lang w:val="en-US"/>
+        </w:rPr>
+        <w:t>Self ask with help</w:t>
+      </w:r>
+    </w:p>
+    <w:p>
+      <w:pPr>
+        <w:ind w:firstLine="720"/>
+        <w:rPr>
+          <w:lang w:val="en-US"/>
+        </w:rPr>
+      </w:pPr>
+      <w:r>
+        <w:rPr>
+          <w:lang w:val="en-US"/>
+        </w:rPr>
+        <w:t>Planning</w:t>
+      </w:r>
+    </w:p>
+    <w:p>
+      <w:pPr>
+        <w:ind w:firstLine="720"/>
+        <w:rPr>
+          <w:lang w:val="en-US"/>
+        </w:rPr>
+      </w:pPr>
+      <w:r>
+        <w:rPr>
+          <w:lang w:val="en-US"/>
+        </w:rPr>
+        <w:t>Multi agent systems</w:t>
       </w:r>
     </w:p>
     <w:p>
@@ -1041,125 +2490,39 @@
           <w:lang w:val="en-US"/>
         </w:rPr>
       </w:pPr>
-      <w:bookmarkStart w:id="3" w:name="_Toc206446434"/>
-      <w:r>
-        <w:rPr>
-          <w:lang w:val="en-US"/>
-        </w:rPr>
-        <w:t>AI Agents</w:t>
-      </w:r>
-      <w:bookmarkEnd w:id="3"/>
-    </w:p>
-    <w:p>
-      <w:pPr>
-        <w:rPr>
-          <w:lang w:val="en-US"/>
-        </w:rPr>
-      </w:pPr>
-      <w:r>
-        <w:rPr>
-          <w:lang w:val="en-US"/>
-        </w:rPr>
-        <w:t>Popular design patterns</w:t>
-      </w:r>
-    </w:p>
-    <w:p>
-      <w:pPr>
-        <w:rPr>
-          <w:lang w:val="en-US"/>
-        </w:rPr>
-      </w:pPr>
-      <w:r>
-        <w:rPr>
-          <w:lang w:val="en-US"/>
-        </w:rPr>
-        <w:t xml:space="preserve"> Types of AI Agents: </w:t>
-      </w:r>
-    </w:p>
-    <w:p>
-      <w:pPr>
-        <w:ind w:firstLine="720"/>
-        <w:rPr>
-          <w:lang w:val="en-US"/>
-        </w:rPr>
-      </w:pPr>
-      <w:r>
-        <w:rPr>
-          <w:lang w:val="en-US"/>
-        </w:rPr>
-        <w:t xml:space="preserve">React Pattern, </w:t>
-      </w:r>
-    </w:p>
-    <w:p>
-      <w:pPr>
-        <w:ind w:firstLine="720"/>
-        <w:rPr>
-          <w:lang w:val="en-US"/>
-        </w:rPr>
-      </w:pPr>
-      <w:r>
-        <w:rPr>
-          <w:lang w:val="en-US"/>
-        </w:rPr>
-        <w:t>Reflection Design Pattern</w:t>
-      </w:r>
-    </w:p>
-    <w:p>
-      <w:pPr>
-        <w:ind w:firstLine="720"/>
-        <w:rPr>
-          <w:lang w:val="en-US"/>
-        </w:rPr>
-      </w:pPr>
-      <w:proofErr w:type="spellStart"/>
-      <w:r>
-        <w:rPr>
-          <w:lang w:val="en-US"/>
-        </w:rPr>
-        <w:t xml:space="preserve">Self </w:t>
-      </w:r>
-      <w:proofErr w:type="gramStart"/>
-      <w:r>
-        <w:rPr>
-          <w:lang w:val="en-US"/>
-        </w:rPr>
-        <w:t>ask</w:t>
-      </w:r>
-      <w:proofErr w:type="spellEnd"/>
-      <w:proofErr w:type="gramEnd"/>
-      <w:r>
-        <w:rPr>
-          <w:lang w:val="en-US"/>
-        </w:rPr>
-        <w:t xml:space="preserve"> with help</w:t>
-      </w:r>
-    </w:p>
-    <w:p>
-      <w:pPr>
-        <w:ind w:firstLine="720"/>
-        <w:rPr>
-          <w:lang w:val="en-US"/>
-        </w:rPr>
-      </w:pPr>
-      <w:r>
-        <w:rPr>
-          <w:lang w:val="en-US"/>
-        </w:rPr>
-        <w:t>Planning</w:t>
-      </w:r>
-    </w:p>
-    <w:p>
-      <w:pPr>
-        <w:ind w:firstLine="720"/>
-        <w:rPr>
-          <w:lang w:val="en-US"/>
-        </w:rPr>
-      </w:pPr>
-      <w:r>
-        <w:rPr>
-          <w:lang w:val="en-US"/>
-        </w:rPr>
-        <w:t>Multi agent systems</w:t>
+      <w:bookmarkStart w:id="4" w:name="_Toc206446435"/>
+      <w:r>
+        <w:rPr>
+          <w:lang w:val="en-US"/>
+        </w:rPr>
+        <w:t>Agentic RAG</w:t>
+      </w:r>
+      <w:bookmarkEnd w:id="4"/>
+    </w:p>
+    <w:p>
+      <w:pPr>
+        <w:rPr>
+          <w:lang w:val="en-US"/>
+        </w:rPr>
+      </w:pPr>
+      <w:r>
+        <w:rPr>
+          <w:lang w:val="en-US"/>
+        </w:rPr>
+        <w:t>C RAG</w:t>
+      </w:r>
+    </w:p>
+    <w:p>
+      <w:pPr>
+        <w:rPr>
+          <w:lang w:val="en-US"/>
+        </w:rPr>
+      </w:pPr>
+      <w:r>
+        <w:rPr>
+          <w:lang w:val="en-US"/>
+        </w:rPr>
+        <w:t>Self RAG</w:t>
       </w:r>
     </w:p>
     <w:p>
@@ -1169,52 +2532,7 @@
           <w:lang w:val="en-US"/>
         </w:rPr>
       </w:pPr>
-      <w:bookmarkStart w:id="4" w:name="_Toc206446435"/>
-      <w:r>
-        <w:rPr>
-          <w:lang w:val="en-US"/>
-        </w:rPr>
-        <w:t>Agentic RAG</w:t>
-      </w:r>
-      <w:bookmarkEnd w:id="4"/>
-    </w:p>
-    <w:p>
-      <w:pPr>
-        <w:rPr>
-          <w:lang w:val="en-US"/>
-        </w:rPr>
-      </w:pPr>
-      <w:r>
-        <w:rPr>
-          <w:lang w:val="en-US"/>
-        </w:rPr>
-        <w:t>C RAG</w:t>
-      </w:r>
-    </w:p>
-    <w:p>
-      <w:pPr>
-        <w:rPr>
-          <w:lang w:val="en-US"/>
-        </w:rPr>
-      </w:pPr>
-      <w:proofErr w:type="spellStart"/>
-      <w:r>
-        <w:rPr>
-          <w:lang w:val="en-US"/>
-        </w:rPr>
-        <w:t>Self RAG</w:t>
-      </w:r>
-      <w:proofErr w:type="spellEnd"/>
-    </w:p>
-    <w:p>
-      <w:pPr>
-        <w:pStyle w:val="Heading1"/>
-        <w:rPr>
-          <w:lang w:val="en-US"/>
-        </w:rPr>
-      </w:pPr>
       <w:bookmarkStart w:id="5" w:name="_Toc206446436"/>
-      <w:proofErr w:type="spellStart"/>
       <w:r>
         <w:rPr>
           <w:lang w:val="en-US"/>
@@ -1222,7 +2540,6 @@
         <w:t>Productionization</w:t>
       </w:r>
       <w:bookmarkEnd w:id="5"/>
-      <w:proofErr w:type="spellEnd"/>
     </w:p>
     <w:p>
       <w:pPr>
@@ -1269,14 +2586,12 @@
           <w:lang w:val="en-US"/>
         </w:rPr>
       </w:pPr>
-      <w:proofErr w:type="spellStart"/>
       <w:r>
         <w:rPr>
           <w:lang w:val="en-US"/>
         </w:rPr>
         <w:t>LangSmith</w:t>
       </w:r>
-      <w:proofErr w:type="spellEnd"/>
     </w:p>
     <w:p>
       <w:pPr>
@@ -1313,6 +2628,567 @@
     </w:sectPr>
   </w:body>
 </w:document>
+</file>
+
+<file path=word/numbering.xml><?xml version="1.0" encoding="utf-8"?>
+<w:numbering xmlns:wpc="http://schemas.microsoft.com/office/word/2010/wordprocessingCanvas" xmlns:cx="http://schemas.microsoft.com/office/drawing/2014/chartex" xmlns:cx1="http://schemas.microsoft.com/office/drawing/2015/9/8/chartex" xmlns:cx2="http://schemas.microsoft.com/office/drawing/2015/10/21/chartex" xmlns:cx3="http://schemas.microsoft.com/office/drawing/2016/5/9/chartex" xmlns:cx4="http://schemas.microsoft.com/office/drawing/2016/5/10/chartex" xmlns:cx5="http://schemas.microsoft.com/office/drawing/2016/5/11/chartex" xmlns:cx6="http://schemas.microsoft.com/office/drawing/2016/5/12/chartex" xmlns:cx7="http://schemas.microsoft.com/office/drawing/2016/5/13/chartex" xmlns:cx8="http://schemas.microsoft.com/office/drawing/2016/5/14/chartex" xmlns:mc="http://schemas.openxmlformats.org/markup-compatibility/2006" xmlns:aink="http://schemas.microsoft.com/office/drawing/2016/ink" xmlns:am3d="http://schemas.microsoft.com/office/drawing/2017/model3d" xmlns:o="urn:schemas-microsoft-com:office:office" xmlns:oel="http://schemas.microsoft.com/office/2019/extlst" xmlns:r="http://schemas.openxmlformats.org/officeDocument/2006/relationships" xmlns:m="http://schemas.openxmlformats.org/officeDocument/2006/math" xmlns:v="urn:schemas-microsoft-com:vml" xmlns:wp14="http://schemas.microsoft.com/office/word/2010/wordprocessingDrawing" xmlns:wp="http://schemas.openxmlformats.org/drawingml/2006/wordprocessingDrawing" xmlns:w10="urn:schemas-microsoft-com:office:word" xmlns:w="http://schemas.openxmlformats.org/wordprocessingml/2006/main" xmlns:w14="http://schemas.microsoft.com/office/word/2010/wordml" xmlns:w15="http://schemas.microsoft.com/office/word/2012/wordml" xmlns:w16cex="http://schemas.microsoft.com/office/word/2018/wordml/cex" xmlns:w16cid="http://schemas.microsoft.com/office/word/2016/wordml/cid" xmlns:w16="http://schemas.microsoft.com/office/word/2018/wordml" xmlns:w16du="http://schemas.microsoft.com/office/word/2023/wordml/word16du" xmlns:w16sdtdh="http://schemas.microsoft.com/office/word/2020/wordml/sdtdatahash" xmlns:w16sdtfl="http://schemas.microsoft.com/office/word/2024/wordml/sdtformatlock" xmlns:w16se="http://schemas.microsoft.com/office/word/2015/wordml/symex" xmlns:wpg="http://schemas.microsoft.com/office/word/2010/wordprocessingGroup" xmlns:wpi="http://schemas.microsoft.com/office/word/2010/wordprocessingInk" xmlns:wne="http://schemas.microsoft.com/office/word/2006/wordml" xmlns:wps="http://schemas.microsoft.com/office/word/2010/wordprocessingShape" mc:Ignorable="w14 w15 w16se w16cid w16 w16cex w16sdtdh w16sdtfl w16du wp14">
+  <w:abstractNum w:abstractNumId="0" w15:restartNumberingAfterBreak="0">
+    <w:nsid w:val="017D4C1D"/>
+    <w:multiLevelType w:val="hybridMultilevel"/>
+    <w:tmpl w:val="7E04068A"/>
+    <w:lvl w:ilvl="0" w:tplc="40090001">
+      <w:start w:val="1"/>
+      <w:numFmt w:val="bullet"/>
+      <w:lvlText w:val=""/>
+      <w:lvlJc w:val="left"/>
+      <w:pPr>
+        <w:ind w:left="2160" w:hanging="360"/>
+      </w:pPr>
+      <w:rPr>
+        <w:rFonts w:ascii="Symbol" w:hAnsi="Symbol" w:hint="default"/>
+      </w:rPr>
+    </w:lvl>
+    <w:lvl w:ilvl="1" w:tplc="40090003" w:tentative="1">
+      <w:start w:val="1"/>
+      <w:numFmt w:val="bullet"/>
+      <w:lvlText w:val="o"/>
+      <w:lvlJc w:val="left"/>
+      <w:pPr>
+        <w:ind w:left="2880" w:hanging="360"/>
+      </w:pPr>
+      <w:rPr>
+        <w:rFonts w:ascii="Courier New" w:hAnsi="Courier New" w:cs="Courier New" w:hint="default"/>
+      </w:rPr>
+    </w:lvl>
+    <w:lvl w:ilvl="2" w:tplc="40090005" w:tentative="1">
+      <w:start w:val="1"/>
+      <w:numFmt w:val="bullet"/>
+      <w:lvlText w:val=""/>
+      <w:lvlJc w:val="left"/>
+      <w:pPr>
+        <w:ind w:left="3600" w:hanging="360"/>
+      </w:pPr>
+      <w:rPr>
+        <w:rFonts w:ascii="Wingdings" w:hAnsi="Wingdings" w:hint="default"/>
+      </w:rPr>
+    </w:lvl>
+    <w:lvl w:ilvl="3" w:tplc="40090001" w:tentative="1">
+      <w:start w:val="1"/>
+      <w:numFmt w:val="bullet"/>
+      <w:lvlText w:val=""/>
+      <w:lvlJc w:val="left"/>
+      <w:pPr>
+        <w:ind w:left="4320" w:hanging="360"/>
+      </w:pPr>
+      <w:rPr>
+        <w:rFonts w:ascii="Symbol" w:hAnsi="Symbol" w:hint="default"/>
+      </w:rPr>
+    </w:lvl>
+    <w:lvl w:ilvl="4" w:tplc="40090003" w:tentative="1">
+      <w:start w:val="1"/>
+      <w:numFmt w:val="bullet"/>
+      <w:lvlText w:val="o"/>
+      <w:lvlJc w:val="left"/>
+      <w:pPr>
+        <w:ind w:left="5040" w:hanging="360"/>
+      </w:pPr>
+      <w:rPr>
+        <w:rFonts w:ascii="Courier New" w:hAnsi="Courier New" w:cs="Courier New" w:hint="default"/>
+      </w:rPr>
+    </w:lvl>
+    <w:lvl w:ilvl="5" w:tplc="40090005" w:tentative="1">
+      <w:start w:val="1"/>
+      <w:numFmt w:val="bullet"/>
+      <w:lvlText w:val=""/>
+      <w:lvlJc w:val="left"/>
+      <w:pPr>
+        <w:ind w:left="5760" w:hanging="360"/>
+      </w:pPr>
+      <w:rPr>
+        <w:rFonts w:ascii="Wingdings" w:hAnsi="Wingdings" w:hint="default"/>
+      </w:rPr>
+    </w:lvl>
+    <w:lvl w:ilvl="6" w:tplc="40090001" w:tentative="1">
+      <w:start w:val="1"/>
+      <w:numFmt w:val="bullet"/>
+      <w:lvlText w:val=""/>
+      <w:lvlJc w:val="left"/>
+      <w:pPr>
+        <w:ind w:left="6480" w:hanging="360"/>
+      </w:pPr>
+      <w:rPr>
+        <w:rFonts w:ascii="Symbol" w:hAnsi="Symbol" w:hint="default"/>
+      </w:rPr>
+    </w:lvl>
+    <w:lvl w:ilvl="7" w:tplc="40090003" w:tentative="1">
+      <w:start w:val="1"/>
+      <w:numFmt w:val="bullet"/>
+      <w:lvlText w:val="o"/>
+      <w:lvlJc w:val="left"/>
+      <w:pPr>
+        <w:ind w:left="7200" w:hanging="360"/>
+      </w:pPr>
+      <w:rPr>
+        <w:rFonts w:ascii="Courier New" w:hAnsi="Courier New" w:cs="Courier New" w:hint="default"/>
+      </w:rPr>
+    </w:lvl>
+    <w:lvl w:ilvl="8" w:tplc="40090005" w:tentative="1">
+      <w:start w:val="1"/>
+      <w:numFmt w:val="bullet"/>
+      <w:lvlText w:val=""/>
+      <w:lvlJc w:val="left"/>
+      <w:pPr>
+        <w:ind w:left="7920" w:hanging="360"/>
+      </w:pPr>
+      <w:rPr>
+        <w:rFonts w:ascii="Wingdings" w:hAnsi="Wingdings" w:hint="default"/>
+      </w:rPr>
+    </w:lvl>
+  </w:abstractNum>
+  <w:abstractNum w:abstractNumId="1" w15:restartNumberingAfterBreak="0">
+    <w:nsid w:val="0CC518A2"/>
+    <w:multiLevelType w:val="hybridMultilevel"/>
+    <w:tmpl w:val="598013DA"/>
+    <w:lvl w:ilvl="0" w:tplc="40090001">
+      <w:start w:val="1"/>
+      <w:numFmt w:val="bullet"/>
+      <w:lvlText w:val=""/>
+      <w:lvlJc w:val="left"/>
+      <w:pPr>
+        <w:ind w:left="720" w:hanging="360"/>
+      </w:pPr>
+      <w:rPr>
+        <w:rFonts w:ascii="Symbol" w:hAnsi="Symbol" w:hint="default"/>
+      </w:rPr>
+    </w:lvl>
+    <w:lvl w:ilvl="1" w:tplc="40090003" w:tentative="1">
+      <w:start w:val="1"/>
+      <w:numFmt w:val="bullet"/>
+      <w:lvlText w:val="o"/>
+      <w:lvlJc w:val="left"/>
+      <w:pPr>
+        <w:ind w:left="1440" w:hanging="360"/>
+      </w:pPr>
+      <w:rPr>
+        <w:rFonts w:ascii="Courier New" w:hAnsi="Courier New" w:cs="Courier New" w:hint="default"/>
+      </w:rPr>
+    </w:lvl>
+    <w:lvl w:ilvl="2" w:tplc="40090005" w:tentative="1">
+      <w:start w:val="1"/>
+      <w:numFmt w:val="bullet"/>
+      <w:lvlText w:val=""/>
+      <w:lvlJc w:val="left"/>
+      <w:pPr>
+        <w:ind w:left="2160" w:hanging="360"/>
+      </w:pPr>
+      <w:rPr>
+        <w:rFonts w:ascii="Wingdings" w:hAnsi="Wingdings" w:hint="default"/>
+      </w:rPr>
+    </w:lvl>
+    <w:lvl w:ilvl="3" w:tplc="40090001" w:tentative="1">
+      <w:start w:val="1"/>
+      <w:numFmt w:val="bullet"/>
+      <w:lvlText w:val=""/>
+      <w:lvlJc w:val="left"/>
+      <w:pPr>
+        <w:ind w:left="2880" w:hanging="360"/>
+      </w:pPr>
+      <w:rPr>
+        <w:rFonts w:ascii="Symbol" w:hAnsi="Symbol" w:hint="default"/>
+      </w:rPr>
+    </w:lvl>
+    <w:lvl w:ilvl="4" w:tplc="40090003" w:tentative="1">
+      <w:start w:val="1"/>
+      <w:numFmt w:val="bullet"/>
+      <w:lvlText w:val="o"/>
+      <w:lvlJc w:val="left"/>
+      <w:pPr>
+        <w:ind w:left="3600" w:hanging="360"/>
+      </w:pPr>
+      <w:rPr>
+        <w:rFonts w:ascii="Courier New" w:hAnsi="Courier New" w:cs="Courier New" w:hint="default"/>
+      </w:rPr>
+    </w:lvl>
+    <w:lvl w:ilvl="5" w:tplc="40090005" w:tentative="1">
+      <w:start w:val="1"/>
+      <w:numFmt w:val="bullet"/>
+      <w:lvlText w:val=""/>
+      <w:lvlJc w:val="left"/>
+      <w:pPr>
+        <w:ind w:left="4320" w:hanging="360"/>
+      </w:pPr>
+      <w:rPr>
+        <w:rFonts w:ascii="Wingdings" w:hAnsi="Wingdings" w:hint="default"/>
+      </w:rPr>
+    </w:lvl>
+    <w:lvl w:ilvl="6" w:tplc="40090001" w:tentative="1">
+      <w:start w:val="1"/>
+      <w:numFmt w:val="bullet"/>
+      <w:lvlText w:val=""/>
+      <w:lvlJc w:val="left"/>
+      <w:pPr>
+        <w:ind w:left="5040" w:hanging="360"/>
+      </w:pPr>
+      <w:rPr>
+        <w:rFonts w:ascii="Symbol" w:hAnsi="Symbol" w:hint="default"/>
+      </w:rPr>
+    </w:lvl>
+    <w:lvl w:ilvl="7" w:tplc="40090003" w:tentative="1">
+      <w:start w:val="1"/>
+      <w:numFmt w:val="bullet"/>
+      <w:lvlText w:val="o"/>
+      <w:lvlJc w:val="left"/>
+      <w:pPr>
+        <w:ind w:left="5760" w:hanging="360"/>
+      </w:pPr>
+      <w:rPr>
+        <w:rFonts w:ascii="Courier New" w:hAnsi="Courier New" w:cs="Courier New" w:hint="default"/>
+      </w:rPr>
+    </w:lvl>
+    <w:lvl w:ilvl="8" w:tplc="40090005" w:tentative="1">
+      <w:start w:val="1"/>
+      <w:numFmt w:val="bullet"/>
+      <w:lvlText w:val=""/>
+      <w:lvlJc w:val="left"/>
+      <w:pPr>
+        <w:ind w:left="6480" w:hanging="360"/>
+      </w:pPr>
+      <w:rPr>
+        <w:rFonts w:ascii="Wingdings" w:hAnsi="Wingdings" w:hint="default"/>
+      </w:rPr>
+    </w:lvl>
+  </w:abstractNum>
+  <w:abstractNum w:abstractNumId="2" w15:restartNumberingAfterBreak="0">
+    <w:nsid w:val="3CEC6BEF"/>
+    <w:multiLevelType w:val="hybridMultilevel"/>
+    <w:tmpl w:val="EDCE8F54"/>
+    <w:lvl w:ilvl="0" w:tplc="40090001">
+      <w:start w:val="1"/>
+      <w:numFmt w:val="bullet"/>
+      <w:lvlText w:val=""/>
+      <w:lvlJc w:val="left"/>
+      <w:pPr>
+        <w:ind w:left="720" w:hanging="360"/>
+      </w:pPr>
+      <w:rPr>
+        <w:rFonts w:ascii="Symbol" w:hAnsi="Symbol" w:hint="default"/>
+      </w:rPr>
+    </w:lvl>
+    <w:lvl w:ilvl="1" w:tplc="40090003">
+      <w:start w:val="1"/>
+      <w:numFmt w:val="bullet"/>
+      <w:lvlText w:val="o"/>
+      <w:lvlJc w:val="left"/>
+      <w:pPr>
+        <w:ind w:left="1440" w:hanging="360"/>
+      </w:pPr>
+      <w:rPr>
+        <w:rFonts w:ascii="Courier New" w:hAnsi="Courier New" w:cs="Courier New" w:hint="default"/>
+      </w:rPr>
+    </w:lvl>
+    <w:lvl w:ilvl="2" w:tplc="40090005" w:tentative="1">
+      <w:start w:val="1"/>
+      <w:numFmt w:val="bullet"/>
+      <w:lvlText w:val=""/>
+      <w:lvlJc w:val="left"/>
+      <w:pPr>
+        <w:ind w:left="2160" w:hanging="360"/>
+      </w:pPr>
+      <w:rPr>
+        <w:rFonts w:ascii="Wingdings" w:hAnsi="Wingdings" w:hint="default"/>
+      </w:rPr>
+    </w:lvl>
+    <w:lvl w:ilvl="3" w:tplc="40090001" w:tentative="1">
+      <w:start w:val="1"/>
+      <w:numFmt w:val="bullet"/>
+      <w:lvlText w:val=""/>
+      <w:lvlJc w:val="left"/>
+      <w:pPr>
+        <w:ind w:left="2880" w:hanging="360"/>
+      </w:pPr>
+      <w:rPr>
+        <w:rFonts w:ascii="Symbol" w:hAnsi="Symbol" w:hint="default"/>
+      </w:rPr>
+    </w:lvl>
+    <w:lvl w:ilvl="4" w:tplc="40090003" w:tentative="1">
+      <w:start w:val="1"/>
+      <w:numFmt w:val="bullet"/>
+      <w:lvlText w:val="o"/>
+      <w:lvlJc w:val="left"/>
+      <w:pPr>
+        <w:ind w:left="3600" w:hanging="360"/>
+      </w:pPr>
+      <w:rPr>
+        <w:rFonts w:ascii="Courier New" w:hAnsi="Courier New" w:cs="Courier New" w:hint="default"/>
+      </w:rPr>
+    </w:lvl>
+    <w:lvl w:ilvl="5" w:tplc="40090005" w:tentative="1">
+      <w:start w:val="1"/>
+      <w:numFmt w:val="bullet"/>
+      <w:lvlText w:val=""/>
+      <w:lvlJc w:val="left"/>
+      <w:pPr>
+        <w:ind w:left="4320" w:hanging="360"/>
+      </w:pPr>
+      <w:rPr>
+        <w:rFonts w:ascii="Wingdings" w:hAnsi="Wingdings" w:hint="default"/>
+      </w:rPr>
+    </w:lvl>
+    <w:lvl w:ilvl="6" w:tplc="40090001" w:tentative="1">
+      <w:start w:val="1"/>
+      <w:numFmt w:val="bullet"/>
+      <w:lvlText w:val=""/>
+      <w:lvlJc w:val="left"/>
+      <w:pPr>
+        <w:ind w:left="5040" w:hanging="360"/>
+      </w:pPr>
+      <w:rPr>
+        <w:rFonts w:ascii="Symbol" w:hAnsi="Symbol" w:hint="default"/>
+      </w:rPr>
+    </w:lvl>
+    <w:lvl w:ilvl="7" w:tplc="40090003" w:tentative="1">
+      <w:start w:val="1"/>
+      <w:numFmt w:val="bullet"/>
+      <w:lvlText w:val="o"/>
+      <w:lvlJc w:val="left"/>
+      <w:pPr>
+        <w:ind w:left="5760" w:hanging="360"/>
+      </w:pPr>
+      <w:rPr>
+        <w:rFonts w:ascii="Courier New" w:hAnsi="Courier New" w:cs="Courier New" w:hint="default"/>
+      </w:rPr>
+    </w:lvl>
+    <w:lvl w:ilvl="8" w:tplc="40090005" w:tentative="1">
+      <w:start w:val="1"/>
+      <w:numFmt w:val="bullet"/>
+      <w:lvlText w:val=""/>
+      <w:lvlJc w:val="left"/>
+      <w:pPr>
+        <w:ind w:left="6480" w:hanging="360"/>
+      </w:pPr>
+      <w:rPr>
+        <w:rFonts w:ascii="Wingdings" w:hAnsi="Wingdings" w:hint="default"/>
+      </w:rPr>
+    </w:lvl>
+  </w:abstractNum>
+  <w:abstractNum w:abstractNumId="3" w15:restartNumberingAfterBreak="0">
+    <w:nsid w:val="40D26D0D"/>
+    <w:multiLevelType w:val="hybridMultilevel"/>
+    <w:tmpl w:val="80C8EFBA"/>
+    <w:lvl w:ilvl="0" w:tplc="4009000F">
+      <w:start w:val="1"/>
+      <w:numFmt w:val="decimal"/>
+      <w:lvlText w:val="%1."/>
+      <w:lvlJc w:val="left"/>
+      <w:pPr>
+        <w:ind w:left="720" w:hanging="360"/>
+      </w:pPr>
+      <w:rPr>
+        <w:rFonts w:hint="default"/>
+      </w:rPr>
+    </w:lvl>
+    <w:lvl w:ilvl="1" w:tplc="40090019">
+      <w:start w:val="1"/>
+      <w:numFmt w:val="lowerLetter"/>
+      <w:lvlText w:val="%2."/>
+      <w:lvlJc w:val="left"/>
+      <w:pPr>
+        <w:ind w:left="1440" w:hanging="360"/>
+      </w:pPr>
+    </w:lvl>
+    <w:lvl w:ilvl="2" w:tplc="4009001B" w:tentative="1">
+      <w:start w:val="1"/>
+      <w:numFmt w:val="lowerRoman"/>
+      <w:lvlText w:val="%3."/>
+      <w:lvlJc w:val="right"/>
+      <w:pPr>
+        <w:ind w:left="2160" w:hanging="180"/>
+      </w:pPr>
+    </w:lvl>
+    <w:lvl w:ilvl="3" w:tplc="4009000F" w:tentative="1">
+      <w:start w:val="1"/>
+      <w:numFmt w:val="decimal"/>
+      <w:lvlText w:val="%4."/>
+      <w:lvlJc w:val="left"/>
+      <w:pPr>
+        <w:ind w:left="2880" w:hanging="360"/>
+      </w:pPr>
+    </w:lvl>
+    <w:lvl w:ilvl="4" w:tplc="40090019" w:tentative="1">
+      <w:start w:val="1"/>
+      <w:numFmt w:val="lowerLetter"/>
+      <w:lvlText w:val="%5."/>
+      <w:lvlJc w:val="left"/>
+      <w:pPr>
+        <w:ind w:left="3600" w:hanging="360"/>
+      </w:pPr>
+    </w:lvl>
+    <w:lvl w:ilvl="5" w:tplc="4009001B" w:tentative="1">
+      <w:start w:val="1"/>
+      <w:numFmt w:val="lowerRoman"/>
+      <w:lvlText w:val="%6."/>
+      <w:lvlJc w:val="right"/>
+      <w:pPr>
+        <w:ind w:left="4320" w:hanging="180"/>
+      </w:pPr>
+    </w:lvl>
+    <w:lvl w:ilvl="6" w:tplc="4009000F" w:tentative="1">
+      <w:start w:val="1"/>
+      <w:numFmt w:val="decimal"/>
+      <w:lvlText w:val="%7."/>
+      <w:lvlJc w:val="left"/>
+      <w:pPr>
+        <w:ind w:left="5040" w:hanging="360"/>
+      </w:pPr>
+    </w:lvl>
+    <w:lvl w:ilvl="7" w:tplc="40090019" w:tentative="1">
+      <w:start w:val="1"/>
+      <w:numFmt w:val="lowerLetter"/>
+      <w:lvlText w:val="%8."/>
+      <w:lvlJc w:val="left"/>
+      <w:pPr>
+        <w:ind w:left="5760" w:hanging="360"/>
+      </w:pPr>
+    </w:lvl>
+    <w:lvl w:ilvl="8" w:tplc="4009001B" w:tentative="1">
+      <w:start w:val="1"/>
+      <w:numFmt w:val="lowerRoman"/>
+      <w:lvlText w:val="%9."/>
+      <w:lvlJc w:val="right"/>
+      <w:pPr>
+        <w:ind w:left="6480" w:hanging="180"/>
+      </w:pPr>
+    </w:lvl>
+  </w:abstractNum>
+  <w:abstractNum w:abstractNumId="4" w15:restartNumberingAfterBreak="0">
+    <w:nsid w:val="43556191"/>
+    <w:multiLevelType w:val="hybridMultilevel"/>
+    <w:tmpl w:val="A1305EAA"/>
+    <w:lvl w:ilvl="0" w:tplc="40090001">
+      <w:start w:val="1"/>
+      <w:numFmt w:val="bullet"/>
+      <w:lvlText w:val=""/>
+      <w:lvlJc w:val="left"/>
+      <w:pPr>
+        <w:ind w:left="720" w:hanging="360"/>
+      </w:pPr>
+      <w:rPr>
+        <w:rFonts w:ascii="Symbol" w:hAnsi="Symbol" w:hint="default"/>
+      </w:rPr>
+    </w:lvl>
+    <w:lvl w:ilvl="1" w:tplc="40090003" w:tentative="1">
+      <w:start w:val="1"/>
+      <w:numFmt w:val="bullet"/>
+      <w:lvlText w:val="o"/>
+      <w:lvlJc w:val="left"/>
+      <w:pPr>
+        <w:ind w:left="1440" w:hanging="360"/>
+      </w:pPr>
+      <w:rPr>
+        <w:rFonts w:ascii="Courier New" w:hAnsi="Courier New" w:cs="Courier New" w:hint="default"/>
+      </w:rPr>
+    </w:lvl>
+    <w:lvl w:ilvl="2" w:tplc="40090005" w:tentative="1">
+      <w:start w:val="1"/>
+      <w:numFmt w:val="bullet"/>
+      <w:lvlText w:val=""/>
+      <w:lvlJc w:val="left"/>
+      <w:pPr>
+        <w:ind w:left="2160" w:hanging="360"/>
+      </w:pPr>
+      <w:rPr>
+        <w:rFonts w:ascii="Wingdings" w:hAnsi="Wingdings" w:hint="default"/>
+      </w:rPr>
+    </w:lvl>
+    <w:lvl w:ilvl="3" w:tplc="40090001" w:tentative="1">
+      <w:start w:val="1"/>
+      <w:numFmt w:val="bullet"/>
+      <w:lvlText w:val=""/>
+      <w:lvlJc w:val="left"/>
+      <w:pPr>
+        <w:ind w:left="2880" w:hanging="360"/>
+      </w:pPr>
+      <w:rPr>
+        <w:rFonts w:ascii="Symbol" w:hAnsi="Symbol" w:hint="default"/>
+      </w:rPr>
+    </w:lvl>
+    <w:lvl w:ilvl="4" w:tplc="40090003" w:tentative="1">
+      <w:start w:val="1"/>
+      <w:numFmt w:val="bullet"/>
+      <w:lvlText w:val="o"/>
+      <w:lvlJc w:val="left"/>
+      <w:pPr>
+        <w:ind w:left="3600" w:hanging="360"/>
+      </w:pPr>
+      <w:rPr>
+        <w:rFonts w:ascii="Courier New" w:hAnsi="Courier New" w:cs="Courier New" w:hint="default"/>
+      </w:rPr>
+    </w:lvl>
+    <w:lvl w:ilvl="5" w:tplc="40090005" w:tentative="1">
+      <w:start w:val="1"/>
+      <w:numFmt w:val="bullet"/>
+      <w:lvlText w:val=""/>
+      <w:lvlJc w:val="left"/>
+      <w:pPr>
+        <w:ind w:left="4320" w:hanging="360"/>
+      </w:pPr>
+      <w:rPr>
+        <w:rFonts w:ascii="Wingdings" w:hAnsi="Wingdings" w:hint="default"/>
+      </w:rPr>
+    </w:lvl>
+    <w:lvl w:ilvl="6" w:tplc="40090001" w:tentative="1">
+      <w:start w:val="1"/>
+      <w:numFmt w:val="bullet"/>
+      <w:lvlText w:val=""/>
+      <w:lvlJc w:val="left"/>
+      <w:pPr>
+        <w:ind w:left="5040" w:hanging="360"/>
+      </w:pPr>
+      <w:rPr>
+        <w:rFonts w:ascii="Symbol" w:hAnsi="Symbol" w:hint="default"/>
+      </w:rPr>
+    </w:lvl>
+    <w:lvl w:ilvl="7" w:tplc="40090003" w:tentative="1">
+      <w:start w:val="1"/>
+      <w:numFmt w:val="bullet"/>
+      <w:lvlText w:val="o"/>
+      <w:lvlJc w:val="left"/>
+      <w:pPr>
+        <w:ind w:left="5760" w:hanging="360"/>
+      </w:pPr>
+      <w:rPr>
+        <w:rFonts w:ascii="Courier New" w:hAnsi="Courier New" w:cs="Courier New" w:hint="default"/>
+      </w:rPr>
+    </w:lvl>
+    <w:lvl w:ilvl="8" w:tplc="40090005" w:tentative="1">
+      <w:start w:val="1"/>
+      <w:numFmt w:val="bullet"/>
+      <w:lvlText w:val=""/>
+      <w:lvlJc w:val="left"/>
+      <w:pPr>
+        <w:ind w:left="6480" w:hanging="360"/>
+      </w:pPr>
+      <w:rPr>
+        <w:rFonts w:ascii="Wingdings" w:hAnsi="Wingdings" w:hint="default"/>
+      </w:rPr>
+    </w:lvl>
+  </w:abstractNum>
+  <w:num w:numId="1" w16cid:durableId="602348703">
+    <w:abstractNumId w:val="2"/>
+  </w:num>
+  <w:num w:numId="2" w16cid:durableId="1006321507">
+    <w:abstractNumId w:val="1"/>
+  </w:num>
+  <w:num w:numId="3" w16cid:durableId="943194683">
+    <w:abstractNumId w:val="4"/>
+  </w:num>
+  <w:num w:numId="4" w16cid:durableId="1119715081">
+    <w:abstractNumId w:val="3"/>
+  </w:num>
+  <w:num w:numId="5" w16cid:durableId="789393207">
+    <w:abstractNumId w:val="0"/>
+  </w:num>
+</w:numbering>
 </file>
 
 <file path=word/styles.xml><?xml version="1.0" encoding="utf-8"?>

</xml_diff>